<commit_message>
Method is added for the creation of the matrix.
</commit_message>
<xml_diff>
--- a/docs/RequerimientosFuncionales.docx
+++ b/docs/RequerimientosFuncionales.docx
@@ -141,14 +141,7 @@
           <w:rFonts w:ascii="Times New Roman" w:hAnsi="Times New Roman" w:cs="Times New Roman"/>
           <w:lang w:val="es-ES"/>
         </w:rPr>
-        <w:t xml:space="preserve">ma debe permitir identificar las casillas de la cuadricula a través de una </w:t>
-      </w:r>
-      <w:r>
-        <w:rPr>
-          <w:rFonts w:ascii="Times New Roman" w:hAnsi="Times New Roman" w:cs="Times New Roman"/>
-          <w:lang w:val="es-ES"/>
-        </w:rPr>
-        <w:t>nomenclatura en la cual la fila esta dad por un numero entero</w:t>
+        <w:t>ma debe permitir identificar las casillas de la cuadricula a través de una nomenclatura en la cual la fila esta dad por un numero entero</w:t>
       </w:r>
       <w:r>
         <w:rPr>
@@ -265,39 +258,89 @@
           <w:rFonts w:ascii="Times New Roman" w:hAnsi="Times New Roman" w:cs="Times New Roman"/>
           <w:lang w:val="es-ES"/>
         </w:rPr>
-        <w:t xml:space="preserve"> El programa debe permitir al usuario ingresar los parámetros del juego, es decir, las dimensiones de la matriz de jueg</w:t>
-      </w:r>
-      <w:r>
-        <w:rPr>
-          <w:rFonts w:ascii="Times New Roman" w:hAnsi="Times New Roman" w:cs="Times New Roman"/>
-          <w:lang w:val="es-ES"/>
-        </w:rPr>
-        <w:t xml:space="preserve">o. Las entradas están dadas de la siguiente manera: 3,5 que significa una matriz 3x5 (3 filas y 5 columnas). El resultado debe ser la matriz generada por dichas dimensiones. </w:t>
-      </w:r>
-    </w:p>
-    <w:p>
-      <w:pPr>
-        <w:jc w:val="both"/>
-        <w:rPr>
-          <w:rFonts w:ascii="Times New Roman" w:hAnsi="Times New Roman" w:cs="Times New Roman"/>
-          <w:lang w:val="es-ES"/>
-        </w:rPr>
-      </w:pPr>
-    </w:p>
-    <w:p>
-      <w:pPr>
-        <w:jc w:val="both"/>
-        <w:rPr>
-          <w:rFonts w:ascii="Times New Roman" w:hAnsi="Times New Roman" w:cs="Times New Roman"/>
-          <w:lang w:val="es-ES"/>
-        </w:rPr>
-      </w:pPr>
-      <w:r>
-        <w:rPr>
-          <w:rFonts w:ascii="Times New Roman" w:hAnsi="Times New Roman" w:cs="Times New Roman"/>
-          <w:lang w:val="es-ES"/>
-        </w:rPr>
-        <w:t xml:space="preserve">RF4. El programa debe permitir </w:t>
+        <w:t xml:space="preserve"> El programa debe permitir al usuario ingresas los parámetros necesarios para inicializar el juego, esto deben ser un </w:t>
+      </w:r>
+      <w:proofErr w:type="spellStart"/>
+      <w:r>
+        <w:rPr>
+          <w:rFonts w:ascii="Times New Roman" w:hAnsi="Times New Roman" w:cs="Times New Roman"/>
+          <w:lang w:val="es-ES"/>
+        </w:rPr>
+        <w:t>nick_name</w:t>
+      </w:r>
+      <w:proofErr w:type="spellEnd"/>
+      <w:r>
+        <w:rPr>
+          <w:rFonts w:ascii="Times New Roman" w:hAnsi="Times New Roman" w:cs="Times New Roman"/>
+          <w:lang w:val="es-ES"/>
+        </w:rPr>
+        <w:t xml:space="preserve">, un N y un M que significan las dimensiones de la matriz que desea generar y un K que representa la cantidad de espejos que desea colocar en el juego. Las estadas están dadas por: el </w:t>
+      </w:r>
+      <w:proofErr w:type="spellStart"/>
+      <w:r>
+        <w:rPr>
+          <w:rFonts w:ascii="Times New Roman" w:hAnsi="Times New Roman" w:cs="Times New Roman"/>
+          <w:lang w:val="es-ES"/>
+        </w:rPr>
+        <w:t>nick_name</w:t>
+      </w:r>
+      <w:proofErr w:type="spellEnd"/>
+      <w:r>
+        <w:rPr>
+          <w:rFonts w:ascii="Times New Roman" w:hAnsi="Times New Roman" w:cs="Times New Roman"/>
+          <w:lang w:val="es-ES"/>
+        </w:rPr>
+        <w:t xml:space="preserve">, n, m, k. El resultado debe ser una partida con una matriz </w:t>
+      </w:r>
+      <w:proofErr w:type="spellStart"/>
+      <w:r>
+        <w:rPr>
+          <w:rFonts w:ascii="Times New Roman" w:hAnsi="Times New Roman" w:cs="Times New Roman"/>
+          <w:lang w:val="es-ES"/>
+        </w:rPr>
+        <w:t>nxm</w:t>
+      </w:r>
+      <w:proofErr w:type="spellEnd"/>
+      <w:r>
+        <w:rPr>
+          <w:rFonts w:ascii="Times New Roman" w:hAnsi="Times New Roman" w:cs="Times New Roman"/>
+          <w:lang w:val="es-ES"/>
+        </w:rPr>
+        <w:t xml:space="preserve"> con k espejos dentro de ella.</w:t>
+      </w:r>
+    </w:p>
+    <w:p>
+      <w:pPr>
+        <w:jc w:val="both"/>
+        <w:rPr>
+          <w:rFonts w:ascii="Times New Roman" w:hAnsi="Times New Roman" w:cs="Times New Roman"/>
+          <w:lang w:val="es-ES"/>
+        </w:rPr>
+      </w:pPr>
+    </w:p>
+    <w:p>
+      <w:pPr>
+        <w:jc w:val="both"/>
+        <w:rPr>
+          <w:rFonts w:ascii="Times New Roman" w:hAnsi="Times New Roman" w:cs="Times New Roman"/>
+          <w:lang w:val="es-ES"/>
+        </w:rPr>
+      </w:pPr>
+      <w:r>
+        <w:rPr>
+          <w:rFonts w:ascii="Times New Roman" w:hAnsi="Times New Roman" w:cs="Times New Roman"/>
+          <w:b/>
+          <w:bCs/>
+          <w:lang w:val="es-ES"/>
+        </w:rPr>
+        <w:t>RF4.</w:t>
+      </w:r>
+      <w:r>
+        <w:rPr>
+          <w:rFonts w:ascii="Times New Roman" w:hAnsi="Times New Roman" w:cs="Times New Roman"/>
+          <w:lang w:val="es-ES"/>
+        </w:rPr>
+        <w:t xml:space="preserve"> El programa debe permitir </w:t>
       </w:r>
       <w:r>
         <w:rPr>
@@ -380,15 +423,293 @@
           <w:rFonts w:ascii="Times New Roman" w:hAnsi="Times New Roman" w:cs="Times New Roman"/>
           <w:lang w:val="es-ES"/>
         </w:rPr>
-        <w:t>) que significa la inclinación del espejo. El resultado será una X en la celda que el usuario ingresó siempre y cuando haya acertado en su ubicación.</w:t>
-      </w:r>
-    </w:p>
-    <w:p>
-      <w:pPr>
-        <w:rPr>
-          <w:rFonts w:ascii="Times New Roman" w:hAnsi="Times New Roman" w:cs="Times New Roman"/>
-          <w:b/>
-          <w:bCs/>
+        <w:t xml:space="preserve">) que significa la inclinación del espejo. El resultado será </w:t>
+      </w:r>
+      <w:r>
+        <w:rPr>
+          <w:rFonts w:ascii="Times New Roman" w:hAnsi="Times New Roman" w:cs="Times New Roman"/>
+          <w:lang w:val="es-ES"/>
+        </w:rPr>
+        <w:t xml:space="preserve">mostrar el espejo </w:t>
+      </w:r>
+      <w:r>
+        <w:rPr>
+          <w:rFonts w:ascii="Times New Roman" w:hAnsi="Times New Roman" w:cs="Times New Roman"/>
+          <w:lang w:val="es-ES"/>
+        </w:rPr>
+        <w:t>en la celda que el usuario ingresó siempre y cuando haya acertado en su ubicación</w:t>
+      </w:r>
+      <w:r>
+        <w:rPr>
+          <w:rFonts w:ascii="Times New Roman" w:hAnsi="Times New Roman" w:cs="Times New Roman"/>
+          <w:lang w:val="es-ES"/>
+        </w:rPr>
+        <w:t>, de lo contrario, aparecerá una X indicando que no hay espejo en esa celda.</w:t>
+      </w:r>
+    </w:p>
+    <w:p>
+      <w:pPr>
+        <w:jc w:val="both"/>
+        <w:rPr>
+          <w:rFonts w:ascii="Times New Roman" w:hAnsi="Times New Roman" w:cs="Times New Roman"/>
+          <w:lang w:val="es-ES"/>
+        </w:rPr>
+      </w:pPr>
+    </w:p>
+    <w:p>
+      <w:pPr>
+        <w:jc w:val="both"/>
+        <w:rPr>
+          <w:rFonts w:ascii="Times New Roman" w:hAnsi="Times New Roman" w:cs="Times New Roman"/>
+          <w:lang w:val="es-ES"/>
+        </w:rPr>
+      </w:pPr>
+      <w:r>
+        <w:rPr>
+          <w:rFonts w:ascii="Times New Roman" w:hAnsi="Times New Roman" w:cs="Times New Roman"/>
+          <w:b/>
+          <w:bCs/>
+          <w:lang w:val="es-ES"/>
+        </w:rPr>
+        <w:t xml:space="preserve">RF5. </w:t>
+      </w:r>
+      <w:r>
+        <w:rPr>
+          <w:rFonts w:ascii="Times New Roman" w:hAnsi="Times New Roman" w:cs="Times New Roman"/>
+          <w:lang w:val="es-ES"/>
+        </w:rPr>
+        <w:t xml:space="preserve">El programa debe permitir generara aleatoriamente la ubicación </w:t>
+      </w:r>
+      <w:r>
+        <w:rPr>
+          <w:rFonts w:ascii="Times New Roman" w:hAnsi="Times New Roman" w:cs="Times New Roman"/>
+          <w:lang w:val="es-ES"/>
+        </w:rPr>
+        <w:t>y la inclinación de los espejos dentro de la matriz. No tiene entradas. El resultado será la matriz con sus respectivos espejos dentro de ella.</w:t>
+      </w:r>
+    </w:p>
+    <w:p>
+      <w:pPr>
+        <w:jc w:val="both"/>
+        <w:rPr>
+          <w:rFonts w:ascii="Times New Roman" w:hAnsi="Times New Roman" w:cs="Times New Roman"/>
+          <w:lang w:val="es-ES"/>
+        </w:rPr>
+      </w:pPr>
+    </w:p>
+    <w:p>
+      <w:pPr>
+        <w:jc w:val="both"/>
+        <w:rPr>
+          <w:rFonts w:ascii="Times New Roman" w:hAnsi="Times New Roman" w:cs="Times New Roman"/>
+          <w:lang w:val="es-ES"/>
+        </w:rPr>
+      </w:pPr>
+      <w:r>
+        <w:rPr>
+          <w:rFonts w:ascii="Times New Roman" w:hAnsi="Times New Roman" w:cs="Times New Roman"/>
+          <w:b/>
+          <w:bCs/>
+          <w:lang w:val="es-ES"/>
+        </w:rPr>
+        <w:t>RF6.</w:t>
+      </w:r>
+      <w:r>
+        <w:rPr>
+          <w:rFonts w:ascii="Times New Roman" w:hAnsi="Times New Roman" w:cs="Times New Roman"/>
+          <w:lang w:val="es-ES"/>
+        </w:rPr>
+        <w:t xml:space="preserve"> El programa debe permitir señalar con S la celda por donde entra el rayo y con una E la celda por donde sale el rayo. No tiene entradas. El resultado será la matriz señalando con S la entrada del rayo y con E la salida del rayo.</w:t>
+      </w:r>
+    </w:p>
+    <w:p>
+      <w:pPr>
+        <w:jc w:val="both"/>
+        <w:rPr>
+          <w:rFonts w:ascii="Times New Roman" w:hAnsi="Times New Roman" w:cs="Times New Roman"/>
+          <w:b/>
+          <w:bCs/>
+          <w:lang w:val="es-ES"/>
+        </w:rPr>
+      </w:pPr>
+    </w:p>
+    <w:p>
+      <w:pPr>
+        <w:jc w:val="both"/>
+        <w:rPr>
+          <w:rFonts w:ascii="Times New Roman" w:hAnsi="Times New Roman" w:cs="Times New Roman"/>
+          <w:lang w:val="es-ES"/>
+        </w:rPr>
+      </w:pPr>
+      <w:r>
+        <w:rPr>
+          <w:rFonts w:ascii="Times New Roman" w:hAnsi="Times New Roman" w:cs="Times New Roman"/>
+          <w:b/>
+          <w:bCs/>
+          <w:lang w:val="es-ES"/>
+        </w:rPr>
+        <w:t xml:space="preserve">RF7. </w:t>
+      </w:r>
+      <w:r>
+        <w:rPr>
+          <w:rFonts w:ascii="Times New Roman" w:hAnsi="Times New Roman" w:cs="Times New Roman"/>
+          <w:lang w:val="es-ES"/>
+        </w:rPr>
+        <w:t>El programa debe permitir mostrar la cantidad de espejos que el usuario debe encontrar y mostrar los restantes a medida que vaya encontrando los espejos uno a uno. No tiene entradas. El resultado será el numero de espejos restante por encontrar.</w:t>
+      </w:r>
+    </w:p>
+    <w:p>
+      <w:pPr>
+        <w:rPr>
+          <w:rFonts w:ascii="Times New Roman" w:hAnsi="Times New Roman" w:cs="Times New Roman"/>
+          <w:b/>
+          <w:bCs/>
+          <w:lang w:val="es-ES"/>
+        </w:rPr>
+      </w:pPr>
+    </w:p>
+    <w:p>
+      <w:pPr>
+        <w:rPr>
+          <w:rFonts w:ascii="Times New Roman" w:hAnsi="Times New Roman" w:cs="Times New Roman"/>
+          <w:b/>
+          <w:bCs/>
+          <w:lang w:val="es-ES"/>
+        </w:rPr>
+      </w:pPr>
+    </w:p>
+    <w:p>
+      <w:pPr>
+        <w:jc w:val="both"/>
+        <w:rPr>
+          <w:rFonts w:ascii="Times New Roman" w:hAnsi="Times New Roman" w:cs="Times New Roman"/>
+          <w:lang w:val="es-ES"/>
+        </w:rPr>
+      </w:pPr>
+      <w:r>
+        <w:rPr>
+          <w:rFonts w:ascii="Times New Roman" w:hAnsi="Times New Roman" w:cs="Times New Roman"/>
+          <w:b/>
+          <w:bCs/>
+          <w:lang w:val="es-ES"/>
+        </w:rPr>
+        <w:lastRenderedPageBreak/>
+        <w:t xml:space="preserve">RF8. </w:t>
+      </w:r>
+      <w:r>
+        <w:rPr>
+          <w:rFonts w:ascii="Times New Roman" w:hAnsi="Times New Roman" w:cs="Times New Roman"/>
+          <w:lang w:val="es-ES"/>
+        </w:rPr>
+        <w:t>El programa debe permitir calcular el puntaje obtenido por cada usuario. No tiene entradas. No tiene resultado o salida.</w:t>
+      </w:r>
+    </w:p>
+    <w:p>
+      <w:pPr>
+        <w:jc w:val="both"/>
+        <w:rPr>
+          <w:rFonts w:ascii="Times New Roman" w:hAnsi="Times New Roman" w:cs="Times New Roman"/>
+          <w:lang w:val="es-ES"/>
+        </w:rPr>
+      </w:pPr>
+    </w:p>
+    <w:p>
+      <w:pPr>
+        <w:jc w:val="both"/>
+        <w:rPr>
+          <w:rFonts w:ascii="Times New Roman" w:hAnsi="Times New Roman" w:cs="Times New Roman"/>
+          <w:lang w:val="es-ES"/>
+        </w:rPr>
+      </w:pPr>
+      <w:r>
+        <w:rPr>
+          <w:rFonts w:ascii="Times New Roman" w:hAnsi="Times New Roman" w:cs="Times New Roman"/>
+          <w:b/>
+          <w:bCs/>
+          <w:lang w:val="es-ES"/>
+        </w:rPr>
+        <w:t>RF9.</w:t>
+      </w:r>
+      <w:r>
+        <w:rPr>
+          <w:rFonts w:ascii="Times New Roman" w:hAnsi="Times New Roman" w:cs="Times New Roman"/>
+          <w:lang w:val="es-ES"/>
+        </w:rPr>
+        <w:t xml:space="preserve"> El programa debe permitir almacenar los puntajes de cada jugador en un árbol binario de búsqueda. No tiene entradas. No tiene resultado o salida.</w:t>
+      </w:r>
+    </w:p>
+    <w:p>
+      <w:pPr>
+        <w:jc w:val="both"/>
+        <w:rPr>
+          <w:rFonts w:ascii="Times New Roman" w:hAnsi="Times New Roman" w:cs="Times New Roman"/>
+          <w:b/>
+          <w:bCs/>
+          <w:lang w:val="es-ES"/>
+        </w:rPr>
+      </w:pPr>
+    </w:p>
+    <w:p>
+      <w:pPr>
+        <w:jc w:val="both"/>
+        <w:rPr>
+          <w:rFonts w:ascii="Times New Roman" w:hAnsi="Times New Roman" w:cs="Times New Roman"/>
+          <w:lang w:val="es-ES"/>
+        </w:rPr>
+      </w:pPr>
+      <w:r>
+        <w:rPr>
+          <w:rFonts w:ascii="Times New Roman" w:hAnsi="Times New Roman" w:cs="Times New Roman"/>
+          <w:b/>
+          <w:bCs/>
+          <w:lang w:val="es-ES"/>
+        </w:rPr>
+        <w:t xml:space="preserve">RF9. </w:t>
+      </w:r>
+      <w:r>
+        <w:rPr>
+          <w:rFonts w:ascii="Times New Roman" w:hAnsi="Times New Roman" w:cs="Times New Roman"/>
+          <w:lang w:val="es-ES"/>
+        </w:rPr>
+        <w:t xml:space="preserve">El programa debe permitir recorrer el árbol binario de búsqueda </w:t>
+      </w:r>
+      <w:proofErr w:type="spellStart"/>
+      <w:r>
+        <w:rPr>
+          <w:rFonts w:ascii="Times New Roman" w:hAnsi="Times New Roman" w:cs="Times New Roman"/>
+          <w:lang w:val="es-ES"/>
+        </w:rPr>
+        <w:t>InOrder</w:t>
+      </w:r>
+      <w:proofErr w:type="spellEnd"/>
+      <w:r>
+        <w:rPr>
+          <w:rFonts w:ascii="Times New Roman" w:hAnsi="Times New Roman" w:cs="Times New Roman"/>
+          <w:lang w:val="es-ES"/>
+        </w:rPr>
+        <w:t xml:space="preserve"> e imprimir los resultados en dicho orden incluyendo los datos de juego (</w:t>
+      </w:r>
+      <w:proofErr w:type="spellStart"/>
+      <w:r>
+        <w:rPr>
+          <w:rFonts w:ascii="Times New Roman" w:hAnsi="Times New Roman" w:cs="Times New Roman"/>
+          <w:lang w:val="es-ES"/>
+        </w:rPr>
+        <w:t>nick</w:t>
+      </w:r>
+      <w:proofErr w:type="spellEnd"/>
+      <w:r>
+        <w:rPr>
+          <w:rFonts w:ascii="Times New Roman" w:hAnsi="Times New Roman" w:cs="Times New Roman"/>
+          <w:lang w:val="es-ES"/>
+        </w:rPr>
+        <w:t>, n, m, k). No tiene entradas. El resultado será la lista de puntajes de los usuarios.</w:t>
+      </w:r>
+    </w:p>
+    <w:p>
+      <w:pPr>
+        <w:rPr>
+          <w:rFonts w:ascii="Times New Roman" w:hAnsi="Times New Roman" w:cs="Times New Roman"/>
           <w:lang w:val="es-ES"/>
         </w:rPr>
       </w:pPr>

</xml_diff>